<commit_message>
demo.csv (created with LO, saved with ; as seperator):
</commit_message>
<xml_diff>
--- a/demo.docx
+++ b/demo.docx
@@ -59,6 +59,103 @@
       <w:proofErr w:type="spellEnd"/>
       <w:r>
         <w:t>.</w:t>
+      </w:r>
+    </w:p>
+    <w:p/>
+    <w:p>
+      <w:pPr>
+        <w:tabs>
+          <w:tab w:val="left" w:pos="916"/>
+          <w:tab w:val="left" w:pos="1832"/>
+          <w:tab w:val="left" w:pos="2748"/>
+          <w:tab w:val="left" w:pos="3664"/>
+          <w:tab w:val="left" w:pos="4580"/>
+          <w:tab w:val="left" w:pos="5496"/>
+          <w:tab w:val="left" w:pos="6412"/>
+          <w:tab w:val="left" w:pos="7328"/>
+          <w:tab w:val="left" w:pos="8244"/>
+          <w:tab w:val="left" w:pos="9160"/>
+          <w:tab w:val="left" w:pos="10076"/>
+          <w:tab w:val="left" w:pos="10992"/>
+          <w:tab w:val="left" w:pos="11908"/>
+          <w:tab w:val="left" w:pos="12824"/>
+          <w:tab w:val="left" w:pos="13740"/>
+          <w:tab w:val="left" w:pos="14656"/>
+        </w:tabs>
+        <w:spacing w:after="0" w:line="240" w:lineRule="auto"/>
+        <w:rPr>
+          <w:rFonts w:ascii="Courier New" w:eastAsia="Times New Roman" w:hAnsi="Courier New" w:cs="Courier New"/>
+          <w:sz w:val="20"/>
+          <w:szCs w:val="20"/>
+          <w:lang w:eastAsia="de-DE"/>
+        </w:rPr>
+      </w:pPr>
+      <w:r>
+        <w:rPr>
+          <w:rFonts w:ascii="Courier New" w:eastAsia="Times New Roman" w:hAnsi="Courier New" w:cs="Courier New"/>
+          <w:sz w:val="20"/>
+          <w:szCs w:val="20"/>
+          <w:lang w:eastAsia="de-DE"/>
+        </w:rPr>
+        <w:t>MFG</w:t>
+      </w:r>
+    </w:p>
+    <w:p>
+      <w:pPr>
+        <w:tabs>
+          <w:tab w:val="left" w:pos="916"/>
+          <w:tab w:val="left" w:pos="1832"/>
+          <w:tab w:val="left" w:pos="2748"/>
+          <w:tab w:val="left" w:pos="3664"/>
+          <w:tab w:val="left" w:pos="4580"/>
+          <w:tab w:val="left" w:pos="5496"/>
+          <w:tab w:val="left" w:pos="6412"/>
+          <w:tab w:val="left" w:pos="7328"/>
+          <w:tab w:val="left" w:pos="8244"/>
+          <w:tab w:val="left" w:pos="9160"/>
+          <w:tab w:val="left" w:pos="10076"/>
+          <w:tab w:val="left" w:pos="10992"/>
+          <w:tab w:val="left" w:pos="11908"/>
+          <w:tab w:val="left" w:pos="12824"/>
+          <w:tab w:val="left" w:pos="13740"/>
+          <w:tab w:val="left" w:pos="14656"/>
+        </w:tabs>
+        <w:spacing w:after="0" w:line="240" w:lineRule="auto"/>
+        <w:rPr>
+          <w:rFonts w:ascii="Courier New" w:eastAsia="Times New Roman" w:hAnsi="Courier New" w:cs="Courier New"/>
+          <w:sz w:val="20"/>
+          <w:szCs w:val="20"/>
+          <w:lang w:eastAsia="de-DE"/>
+        </w:rPr>
+      </w:pPr>
+      <w:r>
+        <w:rPr>
+          <w:rFonts w:ascii="Courier New" w:eastAsia="Times New Roman" w:hAnsi="Courier New" w:cs="Courier New"/>
+          <w:sz w:val="20"/>
+          <w:szCs w:val="20"/>
+          <w:lang w:eastAsia="de-DE"/>
+        </w:rPr>
+        <w:t>Versions-Chaos (</w:t>
+      </w:r>
+      <w:proofErr w:type="spellStart"/>
+      <w:r>
+        <w:rPr>
+          <w:rFonts w:ascii="Courier New" w:eastAsia="Times New Roman" w:hAnsi="Courier New" w:cs="Courier New"/>
+          <w:sz w:val="20"/>
+          <w:szCs w:val="20"/>
+          <w:lang w:eastAsia="de-DE"/>
+        </w:rPr>
+        <w:t>resolved</w:t>
+      </w:r>
+      <w:proofErr w:type="spellEnd"/>
+      <w:r>
+        <w:rPr>
+          <w:rFonts w:ascii="Courier New" w:eastAsia="Times New Roman" w:hAnsi="Courier New" w:cs="Courier New"/>
+          <w:sz w:val="20"/>
+          <w:szCs w:val="20"/>
+          <w:lang w:eastAsia="de-DE"/>
+        </w:rPr>
+        <w:t>)</w:t>
       </w:r>
     </w:p>
     <w:sectPr>
@@ -642,6 +739,61 @@
       <w:sz w:val="24"/>
     </w:rPr>
   </w:style>
+  <w:style w:type="paragraph" w:styleId="HTMLVorformatiert">
+    <w:name w:val="HTML Preformatted"/>
+    <w:basedOn w:val="Standard"/>
+    <w:link w:val="HTMLVorformatiertZchn"/>
+    <w:uiPriority w:val="99"/>
+    <w:semiHidden/>
+    <w:unhideWhenUsed/>
+    <w:rsid w:val="002201D0"/>
+    <w:pPr>
+      <w:tabs>
+        <w:tab w:val="left" w:pos="916"/>
+        <w:tab w:val="left" w:pos="1832"/>
+        <w:tab w:val="left" w:pos="2748"/>
+        <w:tab w:val="left" w:pos="3664"/>
+        <w:tab w:val="left" w:pos="4580"/>
+        <w:tab w:val="left" w:pos="5496"/>
+        <w:tab w:val="left" w:pos="6412"/>
+        <w:tab w:val="left" w:pos="7328"/>
+        <w:tab w:val="left" w:pos="8244"/>
+        <w:tab w:val="left" w:pos="9160"/>
+        <w:tab w:val="left" w:pos="10076"/>
+        <w:tab w:val="left" w:pos="10992"/>
+        <w:tab w:val="left" w:pos="11908"/>
+        <w:tab w:val="left" w:pos="12824"/>
+        <w:tab w:val="left" w:pos="13740"/>
+        <w:tab w:val="left" w:pos="14656"/>
+      </w:tabs>
+      <w:spacing w:after="0" w:line="240" w:lineRule="auto"/>
+    </w:pPr>
+    <w:rPr>
+      <w:rFonts w:ascii="Courier New" w:eastAsia="Times New Roman" w:hAnsi="Courier New" w:cs="Courier New"/>
+      <w:sz w:val="20"/>
+      <w:szCs w:val="20"/>
+      <w:lang w:eastAsia="de-DE"/>
+    </w:rPr>
+  </w:style>
+  <w:style w:type="character" w:customStyle="1" w:styleId="HTMLVorformatiertZchn">
+    <w:name w:val="HTML Vorformatiert Zchn"/>
+    <w:basedOn w:val="Absatz-Standardschriftart"/>
+    <w:link w:val="HTMLVorformatiert"/>
+    <w:uiPriority w:val="99"/>
+    <w:semiHidden/>
+    <w:rsid w:val="002201D0"/>
+    <w:rPr>
+      <w:rFonts w:ascii="Courier New" w:eastAsia="Times New Roman" w:hAnsi="Courier New" w:cs="Courier New"/>
+      <w:sz w:val="20"/>
+      <w:szCs w:val="20"/>
+      <w:lang w:eastAsia="de-DE"/>
+    </w:rPr>
+  </w:style>
+  <w:style w:type="character" w:customStyle="1" w:styleId="line">
+    <w:name w:val="line"/>
+    <w:basedOn w:val="Absatz-Standardschriftart"/>
+    <w:rsid w:val="002201D0"/>
+  </w:style>
 </w:styles>
 </file>
 

</xml_diff>